<commit_message>
updated req analysis v2 doc
</commit_message>
<xml_diff>
--- a/docs/ReqAnalysisV2.docx
+++ b/docs/ReqAnalysisV2.docx
@@ -11,6 +11,54 @@
       </w:pPr>
       <w:r>
         <w:rPr>
+          <w:rtl w:val="0"/>
+        </w:rPr>
+      </w:r>
+    </w:p>
+    <w:p>
+      <w:pPr>
+        <w:spacing w:after="0" w:line="480" w:lineRule="auto"/>
+        <w:contextualSpacing w:val="0"/>
+        <w:jc w:val="center"/>
+      </w:pPr>
+      <w:r>
+        <w:rPr>
+          <w:rtl w:val="0"/>
+        </w:rPr>
+      </w:r>
+    </w:p>
+    <w:p>
+      <w:pPr>
+        <w:spacing w:after="0" w:line="480" w:lineRule="auto"/>
+        <w:contextualSpacing w:val="0"/>
+        <w:jc w:val="center"/>
+      </w:pPr>
+      <w:r>
+        <w:rPr>
+          <w:rtl w:val="0"/>
+        </w:rPr>
+      </w:r>
+    </w:p>
+    <w:p>
+      <w:pPr>
+        <w:spacing w:after="0" w:line="480" w:lineRule="auto"/>
+        <w:contextualSpacing w:val="0"/>
+        <w:jc w:val="center"/>
+      </w:pPr>
+      <w:r>
+        <w:rPr>
+          <w:rtl w:val="0"/>
+        </w:rPr>
+      </w:r>
+    </w:p>
+    <w:p>
+      <w:pPr>
+        <w:spacing w:after="0" w:line="480" w:lineRule="auto"/>
+        <w:contextualSpacing w:val="0"/>
+        <w:jc w:val="center"/>
+      </w:pPr>
+      <w:r>
+        <w:rPr>
           <w:rFonts w:ascii="Arial" w:cs="Arial" w:eastAsia="Arial" w:hAnsi="Arial"/>
           <w:color w:val="2d3b45"/>
           <w:sz w:val="21"/>
@@ -36,7 +84,7 @@
           <w:highlight w:val="white"/>
           <w:rtl w:val="0"/>
         </w:rPr>
-        <w:t xml:space="preserve">Authors: Kurt Bogna, Zach Bryant, Luke Jehle, Yi Hou, Hanyu Liang, </w:t>
+        <w:t xml:space="preserve">Authors: Kurt Bognar, Zach Bryant, Luke Jehle, Yi Hou, Hanyu Liang, </w:t>
       </w:r>
       <w:r>
         <w:rPr>
@@ -61,7 +109,7 @@
           <w:highlight w:val="white"/>
           <w:rtl w:val="0"/>
         </w:rPr>
-        <w:t xml:space="preserve">Version: 1</w:t>
+        <w:t xml:space="preserve">Version: 2</w:t>
       </w:r>
     </w:p>
     <w:p>
@@ -79,7 +127,32 @@
           <w:highlight w:val="white"/>
           <w:rtl w:val="0"/>
         </w:rPr>
-        <w:t xml:space="preserve">Date: OCT 18, 2016</w:t>
+        <w:t xml:space="preserve">Date: OCT 31, 2016</w:t>
+      </w:r>
+    </w:p>
+    <w:p>
+      <w:pPr>
+        <w:spacing w:after="0" w:line="480" w:lineRule="auto"/>
+        <w:contextualSpacing w:val="0"/>
+        <w:jc w:val="center"/>
+      </w:pPr>
+      <w:r>
+        <w:rPr>
+          <w:rtl w:val="0"/>
+        </w:rPr>
+      </w:r>
+    </w:p>
+    <w:p>
+      <w:pPr>
+        <w:spacing w:after="0" w:line="480" w:lineRule="auto"/>
+        <w:ind w:left="0" w:firstLine="0"/>
+        <w:contextualSpacing w:val="0"/>
+        <w:jc w:val="left"/>
+      </w:pPr>
+      <w:r>
+        <w:rPr>
+          <w:rtl w:val="0"/>
+        </w:rPr>
       </w:r>
     </w:p>
     <w:p>
@@ -90,6 +163,7 @@
     <w:p>
       <w:pPr>
         <w:spacing w:after="0" w:line="480" w:lineRule="auto"/>
+        <w:ind w:left="0" w:firstLine="0"/>
         <w:contextualSpacing w:val="0"/>
         <w:jc w:val="left"/>
       </w:pPr>
@@ -189,6 +263,67 @@
       </w:r>
     </w:p>
     <w:p>
+      <w:pPr>
+        <w:spacing w:after="0" w:line="480" w:lineRule="auto"/>
+        <w:contextualSpacing w:val="0"/>
+      </w:pPr>
+      <w:r>
+        <w:rPr>
+          <w:rFonts w:ascii="Times New Roman" w:cs="Times New Roman" w:eastAsia="Times New Roman" w:hAnsi="Times New Roman"/>
+          <w:rtl w:val="0"/>
+        </w:rPr>
+        <w:t xml:space="preserve">10 </w:t>
+        <w:tab/>
+        <w:t xml:space="preserve">ERD</w:t>
+      </w:r>
+    </w:p>
+    <w:p>
+      <w:pPr>
+        <w:spacing w:after="0" w:line="480" w:lineRule="auto"/>
+        <w:contextualSpacing w:val="0"/>
+      </w:pPr>
+      <w:r>
+        <w:rPr>
+          <w:rFonts w:ascii="Times New Roman" w:cs="Times New Roman" w:eastAsia="Times New Roman" w:hAnsi="Times New Roman"/>
+          <w:rtl w:val="0"/>
+        </w:rPr>
+        <w:t xml:space="preserve">11 </w:t>
+        <w:tab/>
+        <w:t xml:space="preserve">Glossary</w:t>
+      </w:r>
+    </w:p>
+    <w:p>
+      <w:pPr>
+        <w:spacing w:after="0" w:line="480" w:lineRule="auto"/>
+        <w:contextualSpacing w:val="0"/>
+      </w:pPr>
+      <w:r>
+        <w:rPr>
+          <w:rFonts w:ascii="Times New Roman" w:cs="Times New Roman" w:eastAsia="Times New Roman" w:hAnsi="Times New Roman"/>
+          <w:rtl w:val="0"/>
+        </w:rPr>
+        <w:t xml:space="preserve">1</w:t>
+      </w:r>
+      <w:r>
+        <w:rPr>
+          <w:rFonts w:ascii="Times New Roman" w:cs="Times New Roman" w:eastAsia="Times New Roman" w:hAnsi="Times New Roman"/>
+          <w:rtl w:val="0"/>
+        </w:rPr>
+        <w:t xml:space="preserve">2</w:t>
+        <w:tab/>
+        <w:t xml:space="preserve">Change Log</w:t>
+      </w:r>
+    </w:p>
+    <w:p>
+      <w:r>
+        <w:rPr>
+          <w:rFonts w:ascii="Times New Roman" w:cs="Times New Roman" w:eastAsia="Times New Roman" w:hAnsi="Times New Roman"/>
+          <w:rtl w:val="0"/>
+        </w:rPr>
+        <w:t xml:space="preserve">13 </w:t>
+        <w:tab/>
+        <w:t xml:space="preserve">Sprint Documentation</w:t>
+      </w:r>
       <w:r>
         <w:br w:type="page"/>
       </w:r>
@@ -208,7 +343,7 @@
       <w:pPr>
         <w:numPr>
           <w:ilvl w:val="0"/>
-          <w:numId w:val="1"/>
+          <w:numId w:val="3"/>
         </w:numPr>
         <w:spacing w:after="0" w:before="0" w:line="480" w:lineRule="auto"/>
         <w:ind w:left="720" w:hanging="360"/>
@@ -242,7 +377,7 @@
       <w:pPr>
         <w:numPr>
           <w:ilvl w:val="1"/>
-          <w:numId w:val="1"/>
+          <w:numId w:val="3"/>
         </w:numPr>
         <w:spacing w:after="0" w:before="0" w:line="480" w:lineRule="auto"/>
         <w:ind w:left="1440" w:hanging="360"/>
@@ -281,7 +416,7 @@
       <w:pPr>
         <w:numPr>
           <w:ilvl w:val="1"/>
-          <w:numId w:val="1"/>
+          <w:numId w:val="3"/>
         </w:numPr>
         <w:spacing w:after="0" w:before="0" w:line="480" w:lineRule="auto"/>
         <w:ind w:left="1440" w:hanging="360"/>
@@ -320,7 +455,7 @@
       <w:pPr>
         <w:numPr>
           <w:ilvl w:val="1"/>
-          <w:numId w:val="1"/>
+          <w:numId w:val="3"/>
         </w:numPr>
         <w:spacing w:after="0" w:before="0" w:line="480" w:lineRule="auto"/>
         <w:ind w:left="1440" w:hanging="360"/>
@@ -347,7 +482,7 @@
       <w:pPr>
         <w:numPr>
           <w:ilvl w:val="0"/>
-          <w:numId w:val="1"/>
+          <w:numId w:val="3"/>
         </w:numPr>
         <w:spacing w:after="0" w:before="0" w:line="480" w:lineRule="auto"/>
         <w:ind w:left="720" w:hanging="360"/>
@@ -381,7 +516,7 @@
       <w:pPr>
         <w:numPr>
           <w:ilvl w:val="1"/>
-          <w:numId w:val="1"/>
+          <w:numId w:val="3"/>
         </w:numPr>
         <w:spacing w:after="0" w:before="0" w:line="480" w:lineRule="auto"/>
         <w:ind w:left="1440" w:hanging="360"/>
@@ -408,7 +543,7 @@
       <w:pPr>
         <w:numPr>
           <w:ilvl w:val="2"/>
-          <w:numId w:val="1"/>
+          <w:numId w:val="3"/>
         </w:numPr>
         <w:spacing w:after="0" w:before="0" w:line="480" w:lineRule="auto"/>
         <w:ind w:left="2160" w:hanging="180"/>
@@ -447,7 +582,7 @@
       <w:pPr>
         <w:numPr>
           <w:ilvl w:val="2"/>
-          <w:numId w:val="1"/>
+          <w:numId w:val="3"/>
         </w:numPr>
         <w:spacing w:after="0" w:before="0" w:line="480" w:lineRule="auto"/>
         <w:ind w:left="2160" w:hanging="180"/>
@@ -510,7 +645,7 @@
       <w:pPr>
         <w:numPr>
           <w:ilvl w:val="2"/>
-          <w:numId w:val="1"/>
+          <w:numId w:val="3"/>
         </w:numPr>
         <w:spacing w:after="0" w:before="0" w:line="480" w:lineRule="auto"/>
         <w:ind w:left="2160" w:hanging="180"/>
@@ -549,7 +684,7 @@
       <w:pPr>
         <w:numPr>
           <w:ilvl w:val="2"/>
-          <w:numId w:val="1"/>
+          <w:numId w:val="3"/>
         </w:numPr>
         <w:spacing w:after="0" w:before="0" w:line="480" w:lineRule="auto"/>
         <w:ind w:left="2160" w:hanging="180"/>
@@ -576,7 +711,7 @@
       <w:pPr>
         <w:numPr>
           <w:ilvl w:val="2"/>
-          <w:numId w:val="1"/>
+          <w:numId w:val="3"/>
         </w:numPr>
         <w:spacing w:after="0" w:before="0" w:line="480" w:lineRule="auto"/>
         <w:ind w:left="2160" w:hanging="180"/>
@@ -615,7 +750,7 @@
       <w:pPr>
         <w:numPr>
           <w:ilvl w:val="1"/>
-          <w:numId w:val="1"/>
+          <w:numId w:val="3"/>
         </w:numPr>
         <w:spacing w:after="0" w:before="0" w:line="480" w:lineRule="auto"/>
         <w:ind w:left="1440" w:hanging="360"/>
@@ -642,7 +777,7 @@
       <w:pPr>
         <w:numPr>
           <w:ilvl w:val="2"/>
-          <w:numId w:val="1"/>
+          <w:numId w:val="3"/>
         </w:numPr>
         <w:spacing w:after="0" w:line="480" w:lineRule="auto"/>
         <w:ind w:left="2160" w:hanging="180"/>
@@ -663,7 +798,7 @@
       <w:pPr>
         <w:numPr>
           <w:ilvl w:val="2"/>
-          <w:numId w:val="1"/>
+          <w:numId w:val="3"/>
         </w:numPr>
         <w:spacing w:after="0" w:line="480" w:lineRule="auto"/>
         <w:ind w:left="2160" w:hanging="180"/>
@@ -684,7 +819,7 @@
       <w:pPr>
         <w:numPr>
           <w:ilvl w:val="2"/>
-          <w:numId w:val="1"/>
+          <w:numId w:val="3"/>
         </w:numPr>
         <w:spacing w:after="0" w:line="480" w:lineRule="auto"/>
         <w:ind w:left="2160" w:hanging="180"/>
@@ -705,7 +840,7 @@
       <w:pPr>
         <w:numPr>
           <w:ilvl w:val="2"/>
-          <w:numId w:val="1"/>
+          <w:numId w:val="3"/>
         </w:numPr>
         <w:spacing w:after="0" w:line="480" w:lineRule="auto"/>
         <w:ind w:left="2160" w:hanging="180"/>
@@ -726,7 +861,7 @@
       <w:pPr>
         <w:numPr>
           <w:ilvl w:val="1"/>
-          <w:numId w:val="1"/>
+          <w:numId w:val="3"/>
         </w:numPr>
         <w:spacing w:after="0" w:before="0" w:line="480" w:lineRule="auto"/>
         <w:ind w:left="1440" w:hanging="360"/>
@@ -753,7 +888,7 @@
       <w:pPr>
         <w:numPr>
           <w:ilvl w:val="2"/>
-          <w:numId w:val="1"/>
+          <w:numId w:val="3"/>
         </w:numPr>
         <w:spacing w:after="0" w:before="0" w:line="480" w:lineRule="auto"/>
         <w:ind w:left="2160" w:hanging="180"/>
@@ -792,7 +927,7 @@
       <w:pPr>
         <w:numPr>
           <w:ilvl w:val="2"/>
-          <w:numId w:val="1"/>
+          <w:numId w:val="3"/>
         </w:numPr>
         <w:spacing w:after="0" w:line="480" w:lineRule="auto"/>
         <w:ind w:left="2160" w:hanging="180"/>
@@ -813,7 +948,7 @@
       <w:pPr>
         <w:numPr>
           <w:ilvl w:val="2"/>
-          <w:numId w:val="1"/>
+          <w:numId w:val="3"/>
         </w:numPr>
         <w:spacing w:after="0" w:line="480" w:lineRule="auto"/>
         <w:ind w:left="2160" w:hanging="180"/>
@@ -834,7 +969,7 @@
       <w:pPr>
         <w:numPr>
           <w:ilvl w:val="2"/>
-          <w:numId w:val="1"/>
+          <w:numId w:val="3"/>
         </w:numPr>
         <w:spacing w:after="0" w:before="0" w:line="480" w:lineRule="auto"/>
         <w:ind w:left="2160" w:hanging="180"/>
@@ -873,7 +1008,7 @@
       <w:pPr>
         <w:numPr>
           <w:ilvl w:val="2"/>
-          <w:numId w:val="1"/>
+          <w:numId w:val="3"/>
         </w:numPr>
         <w:spacing w:after="0" w:before="0" w:line="480" w:lineRule="auto"/>
         <w:ind w:left="2160" w:hanging="180"/>
@@ -900,7 +1035,7 @@
       <w:pPr>
         <w:numPr>
           <w:ilvl w:val="2"/>
-          <w:numId w:val="1"/>
+          <w:numId w:val="3"/>
         </w:numPr>
         <w:spacing w:after="0" w:line="480" w:lineRule="auto"/>
         <w:ind w:left="2160" w:hanging="180"/>
@@ -926,7 +1061,7 @@
       <w:pPr>
         <w:numPr>
           <w:ilvl w:val="0"/>
-          <w:numId w:val="1"/>
+          <w:numId w:val="3"/>
         </w:numPr>
         <w:spacing w:after="0" w:before="0" w:line="480" w:lineRule="auto"/>
         <w:ind w:left="720" w:hanging="360"/>
@@ -953,7 +1088,7 @@
       <w:pPr>
         <w:numPr>
           <w:ilvl w:val="1"/>
-          <w:numId w:val="1"/>
+          <w:numId w:val="3"/>
         </w:numPr>
         <w:spacing w:after="0" w:before="0" w:line="480" w:lineRule="auto"/>
         <w:ind w:left="1440" w:hanging="360"/>
@@ -980,7 +1115,7 @@
       <w:pPr>
         <w:numPr>
           <w:ilvl w:val="2"/>
-          <w:numId w:val="1"/>
+          <w:numId w:val="3"/>
         </w:numPr>
         <w:spacing w:after="0" w:before="0" w:line="480" w:lineRule="auto"/>
         <w:ind w:left="2160" w:hanging="180"/>
@@ -1007,7 +1142,7 @@
       <w:pPr>
         <w:numPr>
           <w:ilvl w:val="1"/>
-          <w:numId w:val="1"/>
+          <w:numId w:val="3"/>
         </w:numPr>
         <w:spacing w:after="0" w:before="0" w:line="480" w:lineRule="auto"/>
         <w:ind w:left="1440" w:hanging="360"/>
@@ -1034,7 +1169,7 @@
       <w:pPr>
         <w:numPr>
           <w:ilvl w:val="2"/>
-          <w:numId w:val="1"/>
+          <w:numId w:val="3"/>
         </w:numPr>
         <w:spacing w:after="0" w:before="0" w:line="480" w:lineRule="auto"/>
         <w:ind w:left="2160" w:hanging="180"/>
@@ -1061,7 +1196,7 @@
       <w:pPr>
         <w:numPr>
           <w:ilvl w:val="1"/>
-          <w:numId w:val="1"/>
+          <w:numId w:val="3"/>
         </w:numPr>
         <w:spacing w:after="0" w:before="0" w:line="480" w:lineRule="auto"/>
         <w:ind w:left="1440" w:hanging="360"/>
@@ -1088,7 +1223,7 @@
       <w:pPr>
         <w:numPr>
           <w:ilvl w:val="2"/>
-          <w:numId w:val="1"/>
+          <w:numId w:val="3"/>
         </w:numPr>
         <w:spacing w:after="0" w:before="0" w:line="480" w:lineRule="auto"/>
         <w:ind w:left="2160" w:hanging="180"/>
@@ -1115,7 +1250,7 @@
       <w:pPr>
         <w:numPr>
           <w:ilvl w:val="1"/>
-          <w:numId w:val="1"/>
+          <w:numId w:val="3"/>
         </w:numPr>
         <w:spacing w:after="0" w:before="0" w:line="480" w:lineRule="auto"/>
         <w:ind w:left="1440" w:hanging="360"/>
@@ -1142,7 +1277,7 @@
       <w:pPr>
         <w:numPr>
           <w:ilvl w:val="2"/>
-          <w:numId w:val="1"/>
+          <w:numId w:val="3"/>
         </w:numPr>
         <w:spacing w:after="0" w:before="0" w:line="480" w:lineRule="auto"/>
         <w:ind w:left="2160" w:hanging="180"/>
@@ -1169,7 +1304,7 @@
       <w:pPr>
         <w:numPr>
           <w:ilvl w:val="1"/>
-          <w:numId w:val="1"/>
+          <w:numId w:val="3"/>
         </w:numPr>
         <w:spacing w:after="0" w:before="0" w:line="480" w:lineRule="auto"/>
         <w:ind w:left="1440" w:hanging="360"/>
@@ -1196,7 +1331,7 @@
       <w:pPr>
         <w:numPr>
           <w:ilvl w:val="2"/>
-          <w:numId w:val="1"/>
+          <w:numId w:val="3"/>
         </w:numPr>
         <w:spacing w:after="0" w:before="0" w:line="480" w:lineRule="auto"/>
         <w:ind w:left="2160" w:hanging="180"/>
@@ -1223,7 +1358,7 @@
       <w:pPr>
         <w:numPr>
           <w:ilvl w:val="1"/>
-          <w:numId w:val="1"/>
+          <w:numId w:val="3"/>
         </w:numPr>
         <w:spacing w:after="0" w:before="0" w:line="480" w:lineRule="auto"/>
         <w:ind w:left="1440" w:hanging="360"/>
@@ -1250,7 +1385,7 @@
       <w:pPr>
         <w:numPr>
           <w:ilvl w:val="2"/>
-          <w:numId w:val="1"/>
+          <w:numId w:val="3"/>
         </w:numPr>
         <w:spacing w:after="0" w:before="0" w:line="480" w:lineRule="auto"/>
         <w:ind w:left="2160" w:hanging="180"/>
@@ -1277,7 +1412,7 @@
       <w:pPr>
         <w:numPr>
           <w:ilvl w:val="1"/>
-          <w:numId w:val="1"/>
+          <w:numId w:val="3"/>
         </w:numPr>
         <w:spacing w:after="0" w:before="0" w:line="480" w:lineRule="auto"/>
         <w:ind w:left="1440" w:hanging="360"/>
@@ -1304,7 +1439,7 @@
       <w:pPr>
         <w:numPr>
           <w:ilvl w:val="2"/>
-          <w:numId w:val="1"/>
+          <w:numId w:val="3"/>
         </w:numPr>
         <w:spacing w:after="0" w:before="0" w:line="480" w:lineRule="auto"/>
         <w:ind w:left="2160" w:hanging="180"/>
@@ -1331,7 +1466,7 @@
       <w:pPr>
         <w:numPr>
           <w:ilvl w:val="1"/>
-          <w:numId w:val="1"/>
+          <w:numId w:val="3"/>
         </w:numPr>
         <w:spacing w:after="0" w:before="0" w:line="480" w:lineRule="auto"/>
         <w:ind w:left="1440" w:hanging="360"/>
@@ -1358,7 +1493,7 @@
       <w:pPr>
         <w:numPr>
           <w:ilvl w:val="2"/>
-          <w:numId w:val="1"/>
+          <w:numId w:val="3"/>
         </w:numPr>
         <w:spacing w:after="0" w:before="0" w:line="480" w:lineRule="auto"/>
         <w:ind w:left="2160" w:hanging="180"/>
@@ -1385,7 +1520,7 @@
       <w:pPr>
         <w:numPr>
           <w:ilvl w:val="1"/>
-          <w:numId w:val="1"/>
+          <w:numId w:val="3"/>
         </w:numPr>
         <w:spacing w:after="0" w:before="0" w:line="480" w:lineRule="auto"/>
         <w:ind w:left="1440" w:hanging="360"/>
@@ -1412,7 +1547,7 @@
       <w:pPr>
         <w:numPr>
           <w:ilvl w:val="2"/>
-          <w:numId w:val="1"/>
+          <w:numId w:val="3"/>
         </w:numPr>
         <w:spacing w:after="0" w:before="0" w:line="480" w:lineRule="auto"/>
         <w:ind w:left="2160" w:hanging="180"/>
@@ -1439,7 +1574,7 @@
       <w:pPr>
         <w:numPr>
           <w:ilvl w:val="1"/>
-          <w:numId w:val="1"/>
+          <w:numId w:val="3"/>
         </w:numPr>
         <w:spacing w:after="0" w:before="0" w:line="480" w:lineRule="auto"/>
         <w:ind w:left="1440" w:hanging="360"/>
@@ -1466,7 +1601,7 @@
       <w:pPr>
         <w:numPr>
           <w:ilvl w:val="2"/>
-          <w:numId w:val="1"/>
+          <w:numId w:val="3"/>
         </w:numPr>
         <w:spacing w:after="0" w:before="0" w:line="480" w:lineRule="auto"/>
         <w:ind w:left="2160" w:hanging="180"/>
@@ -1493,7 +1628,7 @@
       <w:pPr>
         <w:numPr>
           <w:ilvl w:val="1"/>
-          <w:numId w:val="1"/>
+          <w:numId w:val="3"/>
         </w:numPr>
         <w:spacing w:after="0" w:before="0" w:line="480" w:lineRule="auto"/>
         <w:ind w:left="1440" w:hanging="360"/>
@@ -1520,7 +1655,7 @@
       <w:pPr>
         <w:numPr>
           <w:ilvl w:val="2"/>
-          <w:numId w:val="1"/>
+          <w:numId w:val="3"/>
         </w:numPr>
         <w:spacing w:after="0" w:before="0" w:line="480" w:lineRule="auto"/>
         <w:ind w:left="2160" w:hanging="180"/>
@@ -1547,7 +1682,7 @@
       <w:pPr>
         <w:numPr>
           <w:ilvl w:val="1"/>
-          <w:numId w:val="1"/>
+          <w:numId w:val="3"/>
         </w:numPr>
         <w:spacing w:after="0" w:before="0" w:line="480" w:lineRule="auto"/>
         <w:ind w:left="1440" w:hanging="360"/>
@@ -1574,7 +1709,7 @@
       <w:pPr>
         <w:numPr>
           <w:ilvl w:val="2"/>
-          <w:numId w:val="1"/>
+          <w:numId w:val="3"/>
         </w:numPr>
         <w:spacing w:after="0" w:before="0" w:line="480" w:lineRule="auto"/>
         <w:ind w:left="2160" w:hanging="180"/>
@@ -1606,7 +1741,7 @@
       <w:pPr>
         <w:numPr>
           <w:ilvl w:val="0"/>
-          <w:numId w:val="1"/>
+          <w:numId w:val="3"/>
         </w:numPr>
         <w:spacing w:after="0" w:before="0" w:line="480" w:lineRule="auto"/>
         <w:ind w:left="720" w:hanging="360"/>
@@ -1645,7 +1780,7 @@
       <w:pPr>
         <w:numPr>
           <w:ilvl w:val="0"/>
-          <w:numId w:val="1"/>
+          <w:numId w:val="3"/>
         </w:numPr>
         <w:spacing w:after="0" w:before="0" w:line="480" w:lineRule="auto"/>
         <w:ind w:left="720" w:hanging="360"/>
@@ -1672,7 +1807,7 @@
       <w:pPr>
         <w:numPr>
           <w:ilvl w:val="1"/>
-          <w:numId w:val="1"/>
+          <w:numId w:val="3"/>
         </w:numPr>
         <w:spacing w:after="0" w:before="0" w:line="480" w:lineRule="auto"/>
         <w:ind w:left="1440" w:hanging="360"/>
@@ -1699,7 +1834,7 @@
       <w:pPr>
         <w:numPr>
           <w:ilvl w:val="2"/>
-          <w:numId w:val="1"/>
+          <w:numId w:val="3"/>
         </w:numPr>
         <w:spacing w:after="0" w:before="0" w:line="480" w:lineRule="auto"/>
         <w:ind w:left="2160" w:hanging="180"/>
@@ -1743,7 +1878,7 @@
       <w:pPr>
         <w:numPr>
           <w:ilvl w:val="2"/>
-          <w:numId w:val="1"/>
+          <w:numId w:val="3"/>
         </w:numPr>
         <w:spacing w:after="0" w:before="0" w:line="480" w:lineRule="auto"/>
         <w:ind w:left="2160" w:hanging="180"/>
@@ -1777,7 +1912,7 @@
       <w:pPr>
         <w:numPr>
           <w:ilvl w:val="2"/>
-          <w:numId w:val="1"/>
+          <w:numId w:val="3"/>
         </w:numPr>
         <w:spacing w:after="0" w:before="0" w:line="480" w:lineRule="auto"/>
         <w:ind w:left="2160" w:hanging="180"/>
@@ -1821,7 +1956,7 @@
       <w:pPr>
         <w:numPr>
           <w:ilvl w:val="2"/>
-          <w:numId w:val="1"/>
+          <w:numId w:val="3"/>
         </w:numPr>
         <w:spacing w:after="0" w:before="0" w:line="480" w:lineRule="auto"/>
         <w:ind w:left="2160" w:hanging="180"/>
@@ -1877,7 +2012,7 @@
       <w:pPr>
         <w:numPr>
           <w:ilvl w:val="1"/>
-          <w:numId w:val="1"/>
+          <w:numId w:val="3"/>
         </w:numPr>
         <w:spacing w:after="0" w:before="0" w:line="480" w:lineRule="auto"/>
         <w:ind w:left="1440" w:hanging="360"/>
@@ -1904,7 +2039,7 @@
       <w:pPr>
         <w:numPr>
           <w:ilvl w:val="2"/>
-          <w:numId w:val="1"/>
+          <w:numId w:val="3"/>
         </w:numPr>
         <w:spacing w:after="0" w:before="0" w:line="480" w:lineRule="auto"/>
         <w:ind w:left="2160" w:hanging="180"/>
@@ -1938,7 +2073,7 @@
       <w:pPr>
         <w:numPr>
           <w:ilvl w:val="2"/>
-          <w:numId w:val="1"/>
+          <w:numId w:val="3"/>
         </w:numPr>
         <w:spacing w:after="0" w:before="0" w:line="480" w:lineRule="auto"/>
         <w:ind w:left="2160" w:hanging="180"/>
@@ -1972,7 +2107,7 @@
       <w:pPr>
         <w:numPr>
           <w:ilvl w:val="2"/>
-          <w:numId w:val="1"/>
+          <w:numId w:val="3"/>
         </w:numPr>
         <w:spacing w:after="0" w:before="0" w:line="480" w:lineRule="auto"/>
         <w:ind w:left="2160" w:hanging="180"/>
@@ -2006,7 +2141,7 @@
       <w:pPr>
         <w:numPr>
           <w:ilvl w:val="2"/>
-          <w:numId w:val="1"/>
+          <w:numId w:val="3"/>
         </w:numPr>
         <w:spacing w:after="0" w:before="0" w:line="480" w:lineRule="auto"/>
         <w:ind w:left="2160" w:hanging="180"/>
@@ -2040,7 +2175,7 @@
       <w:pPr>
         <w:numPr>
           <w:ilvl w:val="2"/>
-          <w:numId w:val="1"/>
+          <w:numId w:val="3"/>
         </w:numPr>
         <w:spacing w:after="0" w:before="0" w:line="480" w:lineRule="auto"/>
         <w:ind w:left="2160" w:hanging="180"/>
@@ -2086,7 +2221,7 @@
       <w:pPr>
         <w:numPr>
           <w:ilvl w:val="2"/>
-          <w:numId w:val="1"/>
+          <w:numId w:val="3"/>
         </w:numPr>
         <w:spacing w:after="0" w:before="0" w:line="480" w:lineRule="auto"/>
         <w:ind w:left="2160" w:hanging="180"/>
@@ -2120,7 +2255,7 @@
       <w:pPr>
         <w:numPr>
           <w:ilvl w:val="0"/>
-          <w:numId w:val="1"/>
+          <w:numId w:val="3"/>
         </w:numPr>
         <w:spacing w:after="0" w:before="0" w:line="480" w:lineRule="auto"/>
         <w:ind w:left="720" w:hanging="360"/>
@@ -2147,7 +2282,7 @@
       <w:pPr>
         <w:numPr>
           <w:ilvl w:val="1"/>
-          <w:numId w:val="1"/>
+          <w:numId w:val="3"/>
         </w:numPr>
         <w:spacing w:after="0" w:before="0" w:line="480" w:lineRule="auto"/>
         <w:ind w:left="1440" w:hanging="360"/>
@@ -2176,7 +2311,7 @@
       <w:pPr>
         <w:numPr>
           <w:ilvl w:val="2"/>
-          <w:numId w:val="1"/>
+          <w:numId w:val="3"/>
         </w:numPr>
         <w:spacing w:after="0" w:before="0" w:line="480" w:lineRule="auto"/>
         <w:ind w:left="2160" w:hanging="180"/>
@@ -2215,7 +2350,7 @@
       <w:pPr>
         <w:numPr>
           <w:ilvl w:val="2"/>
-          <w:numId w:val="1"/>
+          <w:numId w:val="3"/>
         </w:numPr>
         <w:spacing w:after="0" w:before="0" w:line="480" w:lineRule="auto"/>
         <w:ind w:left="2160" w:hanging="180"/>
@@ -2244,7 +2379,7 @@
       <w:pPr>
         <w:numPr>
           <w:ilvl w:val="2"/>
-          <w:numId w:val="1"/>
+          <w:numId w:val="3"/>
         </w:numPr>
         <w:spacing w:after="0" w:before="0" w:line="480" w:lineRule="auto"/>
         <w:ind w:left="2160" w:hanging="180"/>
@@ -2271,7 +2406,7 @@
       <w:pPr>
         <w:numPr>
           <w:ilvl w:val="2"/>
-          <w:numId w:val="1"/>
+          <w:numId w:val="3"/>
         </w:numPr>
         <w:spacing w:after="0" w:before="0" w:line="480" w:lineRule="auto"/>
         <w:ind w:left="2160" w:hanging="180"/>
@@ -2298,7 +2433,7 @@
       <w:pPr>
         <w:numPr>
           <w:ilvl w:val="2"/>
-          <w:numId w:val="1"/>
+          <w:numId w:val="3"/>
         </w:numPr>
         <w:spacing w:after="0" w:before="0" w:line="480" w:lineRule="auto"/>
         <w:ind w:left="2160" w:hanging="180"/>
@@ -2342,7 +2477,7 @@
       <w:pPr>
         <w:numPr>
           <w:ilvl w:val="2"/>
-          <w:numId w:val="1"/>
+          <w:numId w:val="3"/>
         </w:numPr>
         <w:spacing w:after="0" w:before="0" w:line="480" w:lineRule="auto"/>
         <w:ind w:left="2160" w:hanging="180"/>
@@ -2369,7 +2504,7 @@
       <w:pPr>
         <w:numPr>
           <w:ilvl w:val="2"/>
-          <w:numId w:val="1"/>
+          <w:numId w:val="3"/>
         </w:numPr>
         <w:spacing w:after="0" w:before="0" w:line="480" w:lineRule="auto"/>
         <w:ind w:left="2160" w:hanging="180"/>
@@ -2396,7 +2531,7 @@
       <w:pPr>
         <w:numPr>
           <w:ilvl w:val="2"/>
-          <w:numId w:val="1"/>
+          <w:numId w:val="3"/>
         </w:numPr>
         <w:spacing w:after="0" w:before="0" w:line="480" w:lineRule="auto"/>
         <w:ind w:left="2160" w:hanging="180"/>
@@ -2435,7 +2570,7 @@
       <w:pPr>
         <w:numPr>
           <w:ilvl w:val="2"/>
-          <w:numId w:val="1"/>
+          <w:numId w:val="3"/>
         </w:numPr>
         <w:spacing w:after="0" w:before="0" w:line="480" w:lineRule="auto"/>
         <w:ind w:left="2160" w:hanging="180"/>
@@ -2474,7 +2609,7 @@
       <w:pPr>
         <w:numPr>
           <w:ilvl w:val="2"/>
-          <w:numId w:val="1"/>
+          <w:numId w:val="3"/>
         </w:numPr>
         <w:spacing w:after="0" w:before="0" w:line="480" w:lineRule="auto"/>
         <w:ind w:left="2160" w:hanging="180"/>
@@ -2513,7 +2648,7 @@
       <w:pPr>
         <w:numPr>
           <w:ilvl w:val="1"/>
-          <w:numId w:val="1"/>
+          <w:numId w:val="3"/>
         </w:numPr>
         <w:spacing w:after="0" w:before="0" w:line="480" w:lineRule="auto"/>
         <w:ind w:left="1440" w:hanging="360"/>
@@ -2552,7 +2687,7 @@
       <w:pPr>
         <w:numPr>
           <w:ilvl w:val="2"/>
-          <w:numId w:val="1"/>
+          <w:numId w:val="3"/>
         </w:numPr>
         <w:spacing w:after="0" w:before="0" w:line="480" w:lineRule="auto"/>
         <w:ind w:left="2160" w:hanging="180"/>
@@ -2620,7 +2755,7 @@
       <w:pPr>
         <w:numPr>
           <w:ilvl w:val="2"/>
-          <w:numId w:val="1"/>
+          <w:numId w:val="3"/>
         </w:numPr>
         <w:spacing w:after="0" w:before="0" w:line="480" w:lineRule="auto"/>
         <w:ind w:left="2160" w:hanging="180"/>
@@ -2647,7 +2782,7 @@
       <w:pPr>
         <w:numPr>
           <w:ilvl w:val="2"/>
-          <w:numId w:val="1"/>
+          <w:numId w:val="3"/>
         </w:numPr>
         <w:spacing w:after="0" w:before="0" w:line="480" w:lineRule="auto"/>
         <w:ind w:left="2160" w:hanging="180"/>
@@ -2674,7 +2809,7 @@
       <w:pPr>
         <w:numPr>
           <w:ilvl w:val="2"/>
-          <w:numId w:val="1"/>
+          <w:numId w:val="3"/>
         </w:numPr>
         <w:spacing w:after="200" w:before="0" w:line="480" w:lineRule="auto"/>
         <w:ind w:left="2160" w:hanging="180"/>
@@ -2839,7 +2974,7 @@
           <wp:inline distB="114300" distT="114300" distL="114300" distR="114300">
             <wp:extent cx="3662363" cy="2495550"/>
             <wp:effectExtent b="0" l="0" r="0" t="0"/>
-            <wp:docPr id="5" name="image11.png"/>
+            <wp:docPr id="4" name="image11.png"/>
             <a:graphic>
               <a:graphicData uri="http://schemas.openxmlformats.org/drawingml/2006/picture">
                 <pic:pic>
@@ -2918,12 +3053,12 @@
           <wp:inline distB="114300" distT="114300" distL="114300" distR="114300">
             <wp:extent cx="1866900" cy="1525322"/>
             <wp:effectExtent b="0" l="0" r="0" t="0"/>
-            <wp:docPr descr="Upload Screen.png" id="7" name="image13.png"/>
+            <wp:docPr descr="Upload Screen.png" id="5" name="image12.png"/>
             <a:graphic>
               <a:graphicData uri="http://schemas.openxmlformats.org/drawingml/2006/picture">
                 <pic:pic>
                   <pic:nvPicPr>
-                    <pic:cNvPr descr="Upload Screen.png" id="0" name="image13.png"/>
+                    <pic:cNvPr descr="Upload Screen.png" id="0" name="image12.png"/>
                     <pic:cNvPicPr preferRelativeResize="0"/>
                   </pic:nvPicPr>
                   <pic:blipFill>
@@ -3000,12 +3135,12 @@
           <wp:inline distB="114300" distT="114300" distL="114300" distR="114300">
             <wp:extent cx="2351511" cy="1624013"/>
             <wp:effectExtent b="0" l="0" r="0" t="0"/>
-            <wp:docPr descr="Navbar(add Profile and Files to menu).png" id="3" name="image07.png"/>
+            <wp:docPr descr="Navbar(add Profile and Files to menu).png" id="2" name="image05.png"/>
             <a:graphic>
               <a:graphicData uri="http://schemas.openxmlformats.org/drawingml/2006/picture">
                 <pic:pic>
                   <pic:nvPicPr>
-                    <pic:cNvPr descr="Navbar(add Profile and Files to menu).png" id="0" name="image07.png"/>
+                    <pic:cNvPr descr="Navbar(add Profile and Files to menu).png" id="0" name="image05.png"/>
                     <pic:cNvPicPr preferRelativeResize="0"/>
                   </pic:nvPicPr>
                   <pic:blipFill>
@@ -3095,12 +3230,12 @@
           <wp:inline distB="114300" distT="114300" distL="114300" distR="114300">
             <wp:extent cx="2362200" cy="3605213"/>
             <wp:effectExtent b="0" l="0" r="0" t="0"/>
-            <wp:docPr descr="fileProfile.jpg" id="6" name="image12.jpg"/>
+            <wp:docPr descr="fileProfile.jpg" id="8" name="image15.jpg"/>
             <a:graphic>
               <a:graphicData uri="http://schemas.openxmlformats.org/drawingml/2006/picture">
                 <pic:pic>
                   <pic:nvPicPr>
-                    <pic:cNvPr descr="fileProfile.jpg" id="0" name="image12.jpg"/>
+                    <pic:cNvPr descr="fileProfile.jpg" id="0" name="image15.jpg"/>
                     <pic:cNvPicPr preferRelativeResize="0"/>
                   </pic:nvPicPr>
                   <pic:blipFill>
@@ -3197,12 +3332,12 @@
           <wp:inline distB="114300" distT="114300" distL="114300" distR="114300">
             <wp:extent cx="3267075" cy="1933575"/>
             <wp:effectExtent b="0" l="0" r="0" t="0"/>
-            <wp:docPr descr="Banned Screen.png" id="2" name="image05.png"/>
+            <wp:docPr descr="Banned Screen.png" id="7" name="image14.png"/>
             <a:graphic>
               <a:graphicData uri="http://schemas.openxmlformats.org/drawingml/2006/picture">
                 <pic:pic>
                   <pic:nvPicPr>
-                    <pic:cNvPr descr="Banned Screen.png" id="0" name="image05.png"/>
+                    <pic:cNvPr descr="Banned Screen.png" id="0" name="image14.png"/>
                     <pic:cNvPicPr preferRelativeResize="0"/>
                   </pic:nvPicPr>
                   <pic:blipFill>
@@ -3315,7 +3450,7 @@
           <wp:inline distB="114300" distT="114300" distL="114300" distR="114300">
             <wp:extent cx="4371975" cy="2519363"/>
             <wp:effectExtent b="0" l="0" r="0" t="0"/>
-            <wp:docPr id="4" name="image10.png"/>
+            <wp:docPr id="3" name="image10.png"/>
             <a:graphic>
               <a:graphicData uri="http://schemas.openxmlformats.org/drawingml/2006/picture">
                 <pic:pic>
@@ -3409,12 +3544,12 @@
           <wp:inline distB="114300" distT="114300" distL="114300" distR="114300">
             <wp:extent cx="5424488" cy="3651097"/>
             <wp:effectExtent b="0" l="0" r="0" t="0"/>
-            <wp:docPr id="8" name="image15.png"/>
+            <wp:docPr id="6" name="image13.png"/>
             <a:graphic>
               <a:graphicData uri="http://schemas.openxmlformats.org/drawingml/2006/picture">
                 <pic:pic>
                   <pic:nvPicPr>
-                    <pic:cNvPr id="0" name="image15.png"/>
+                    <pic:cNvPr id="0" name="image13.png"/>
                     <pic:cNvPicPr preferRelativeResize="0"/>
                   </pic:nvPicPr>
                   <pic:blipFill>
@@ -3495,7 +3630,7 @@
           <w:rFonts w:ascii="Arial" w:cs="Arial" w:eastAsia="Arial" w:hAnsi="Arial"/>
           <w:rtl w:val="0"/>
         </w:rPr>
-        <w:t xml:space="preserve">Authors: Yi Hou, Kurt Bognar</w:t>
+        <w:t xml:space="preserve">Authors: Kurt Bognar, Yi Hou</w:t>
         <w:br w:type="textWrapping"/>
         <w:t xml:space="preserve">Checked by: Luke Jehle</w:t>
       </w:r>
@@ -3513,14 +3648,14 @@
       <w:r>
         <w:drawing>
           <wp:inline distB="114300" distT="114300" distL="114300" distR="114300">
-            <wp:extent cx="3980226" cy="2481263"/>
+            <wp:extent cx="5943600" cy="6451600"/>
             <wp:effectExtent b="0" l="0" r="0" t="0"/>
-            <wp:docPr id="1" name="image04.png"/>
+            <wp:docPr descr="Kurt_ERD_V2.png" id="1" name="image01.png"/>
             <a:graphic>
               <a:graphicData uri="http://schemas.openxmlformats.org/drawingml/2006/picture">
                 <pic:pic>
                   <pic:nvPicPr>
-                    <pic:cNvPr id="0" name="image04.png"/>
+                    <pic:cNvPr descr="Kurt_ERD_V2.png" id="0" name="image01.png"/>
                     <pic:cNvPicPr preferRelativeResize="0"/>
                   </pic:nvPicPr>
                   <pic:blipFill>
@@ -3533,7 +3668,7 @@
                   <pic:spPr>
                     <a:xfrm>
                       <a:off x="0" y="0"/>
-                      <a:ext cx="3980226" cy="2481263"/>
+                      <a:ext cx="5943600" cy="6451600"/>
                     </a:xfrm>
                     <a:prstGeom prst="rect"/>
                     <a:ln/>
@@ -3643,9 +3778,642 @@
         <w:t xml:space="preserve">V2 </w:t>
       </w:r>
     </w:p>
+    <w:p>
+      <w:pPr>
+        <w:numPr>
+          <w:ilvl w:val="0"/>
+          <w:numId w:val="2"/>
+        </w:numPr>
+        <w:spacing w:after="0" w:line="276" w:lineRule="auto"/>
+        <w:ind w:left="720" w:hanging="360"/>
+        <w:contextualSpacing w:val="1"/>
+        <w:rPr>
+          <w:rFonts w:ascii="Arial" w:cs="Arial" w:eastAsia="Arial" w:hAnsi="Arial"/>
+          <w:u w:val="none"/>
+        </w:rPr>
+      </w:pPr>
+      <w:r>
+        <w:rPr>
+          <w:rFonts w:ascii="Arial" w:cs="Arial" w:eastAsia="Arial" w:hAnsi="Arial"/>
+          <w:rtl w:val="0"/>
+        </w:rPr>
+        <w:t xml:space="preserve">Kurt</w:t>
+      </w:r>
+    </w:p>
+    <w:p>
+      <w:pPr>
+        <w:numPr>
+          <w:ilvl w:val="1"/>
+          <w:numId w:val="2"/>
+        </w:numPr>
+        <w:spacing w:after="0" w:line="276" w:lineRule="auto"/>
+        <w:ind w:left="1440" w:hanging="360"/>
+        <w:contextualSpacing w:val="1"/>
+        <w:rPr>
+          <w:rFonts w:ascii="Arial" w:cs="Arial" w:eastAsia="Arial" w:hAnsi="Arial"/>
+          <w:u w:val="none"/>
+        </w:rPr>
+      </w:pPr>
+      <w:r>
+        <w:rPr>
+          <w:rFonts w:ascii="Arial" w:cs="Arial" w:eastAsia="Arial" w:hAnsi="Arial"/>
+          <w:rtl w:val="0"/>
+        </w:rPr>
+        <w:t xml:space="preserve">updated and finalized ERD</w:t>
+      </w:r>
+    </w:p>
+    <w:p>
+      <w:pPr>
+        <w:numPr>
+          <w:ilvl w:val="1"/>
+          <w:numId w:val="2"/>
+        </w:numPr>
+        <w:spacing w:after="0" w:line="276" w:lineRule="auto"/>
+        <w:ind w:left="1440" w:hanging="360"/>
+        <w:contextualSpacing w:val="1"/>
+        <w:rPr>
+          <w:rFonts w:ascii="Arial" w:cs="Arial" w:eastAsia="Arial" w:hAnsi="Arial"/>
+          <w:u w:val="none"/>
+        </w:rPr>
+      </w:pPr>
+      <w:r>
+        <w:rPr>
+          <w:rFonts w:ascii="Arial" w:cs="Arial" w:eastAsia="Arial" w:hAnsi="Arial"/>
+          <w:rtl w:val="0"/>
+        </w:rPr>
+        <w:t xml:space="preserve">DB written in PostgreSQL and implemented on server</w:t>
+      </w:r>
+    </w:p>
+    <w:p>
+      <w:pPr>
+        <w:numPr>
+          <w:ilvl w:val="1"/>
+          <w:numId w:val="2"/>
+        </w:numPr>
+        <w:spacing w:after="0" w:line="276" w:lineRule="auto"/>
+        <w:ind w:left="1440" w:hanging="360"/>
+        <w:contextualSpacing w:val="1"/>
+        <w:rPr>
+          <w:rFonts w:ascii="Arial" w:cs="Arial" w:eastAsia="Arial" w:hAnsi="Arial"/>
+          <w:u w:val="none"/>
+        </w:rPr>
+      </w:pPr>
+      <w:r>
+        <w:rPr>
+          <w:rFonts w:ascii="Arial" w:cs="Arial" w:eastAsia="Arial" w:hAnsi="Arial"/>
+          <w:rtl w:val="0"/>
+        </w:rPr>
+        <w:t xml:space="preserve">Reqs document updated</w:t>
+      </w:r>
+    </w:p>
+    <w:p>
+      <w:pPr>
+        <w:numPr>
+          <w:ilvl w:val="1"/>
+          <w:numId w:val="2"/>
+        </w:numPr>
+        <w:spacing w:after="0" w:line="276" w:lineRule="auto"/>
+        <w:ind w:left="1440" w:hanging="360"/>
+        <w:contextualSpacing w:val="1"/>
+        <w:rPr>
+          <w:rFonts w:ascii="Arial" w:cs="Arial" w:eastAsia="Arial" w:hAnsi="Arial"/>
+          <w:u w:val="none"/>
+        </w:rPr>
+      </w:pPr>
+      <w:r>
+        <w:rPr>
+          <w:rFonts w:ascii="Arial" w:cs="Arial" w:eastAsia="Arial" w:hAnsi="Arial"/>
+          <w:rtl w:val="0"/>
+        </w:rPr>
+        <w:t xml:space="preserve">Sprint 1 documentation added </w:t>
+      </w:r>
+    </w:p>
+    <w:p>
+      <w:pPr>
+        <w:numPr>
+          <w:ilvl w:val="1"/>
+          <w:numId w:val="2"/>
+        </w:numPr>
+        <w:spacing w:after="0" w:line="276" w:lineRule="auto"/>
+        <w:ind w:left="1440" w:hanging="360"/>
+        <w:contextualSpacing w:val="1"/>
+        <w:rPr>
+          <w:rFonts w:ascii="Arial" w:cs="Arial" w:eastAsia="Arial" w:hAnsi="Arial"/>
+          <w:u w:val="none"/>
+        </w:rPr>
+      </w:pPr>
+      <w:r>
+        <w:rPr>
+          <w:rFonts w:ascii="Arial" w:cs="Arial" w:eastAsia="Arial" w:hAnsi="Arial"/>
+          <w:rtl w:val="0"/>
+        </w:rPr>
+        <w:t xml:space="preserve">wiki, changelog, glossary added</w:t>
+      </w:r>
+    </w:p>
+    <w:p>
+      <w:pPr>
+        <w:numPr>
+          <w:ilvl w:val="0"/>
+          <w:numId w:val="2"/>
+        </w:numPr>
+        <w:spacing w:after="0" w:line="276" w:lineRule="auto"/>
+        <w:ind w:left="720" w:hanging="360"/>
+        <w:contextualSpacing w:val="1"/>
+        <w:rPr>
+          <w:rFonts w:ascii="Arial" w:cs="Arial" w:eastAsia="Arial" w:hAnsi="Arial"/>
+          <w:u w:val="none"/>
+        </w:rPr>
+      </w:pPr>
+      <w:r>
+        <w:rPr>
+          <w:rFonts w:ascii="Arial" w:cs="Arial" w:eastAsia="Arial" w:hAnsi="Arial"/>
+          <w:rtl w:val="0"/>
+        </w:rPr>
+        <w:t xml:space="preserve">Yi </w:t>
+      </w:r>
+    </w:p>
+    <w:p>
+      <w:pPr>
+        <w:numPr>
+          <w:ilvl w:val="1"/>
+          <w:numId w:val="2"/>
+        </w:numPr>
+        <w:spacing w:after="0" w:line="276" w:lineRule="auto"/>
+        <w:ind w:left="1440" w:hanging="360"/>
+        <w:contextualSpacing w:val="1"/>
+        <w:rPr>
+          <w:rFonts w:ascii="Arial" w:cs="Arial" w:eastAsia="Arial" w:hAnsi="Arial"/>
+          <w:u w:val="none"/>
+        </w:rPr>
+      </w:pPr>
+      <w:r>
+        <w:rPr>
+          <w:rFonts w:ascii="Arial" w:cs="Arial" w:eastAsia="Arial" w:hAnsi="Arial"/>
+          <w:rtl w:val="0"/>
+        </w:rPr>
+        <w:t xml:space="preserve">Made up some seed data</w:t>
+      </w:r>
+    </w:p>
+    <w:p>
+      <w:pPr>
+        <w:numPr>
+          <w:ilvl w:val="1"/>
+          <w:numId w:val="2"/>
+        </w:numPr>
+        <w:spacing w:after="0" w:line="276" w:lineRule="auto"/>
+        <w:ind w:left="1440" w:hanging="360"/>
+        <w:contextualSpacing w:val="1"/>
+        <w:rPr>
+          <w:rFonts w:ascii="Arial" w:cs="Arial" w:eastAsia="Arial" w:hAnsi="Arial"/>
+          <w:u w:val="none"/>
+        </w:rPr>
+      </w:pPr>
+      <w:r>
+        <w:rPr>
+          <w:rFonts w:ascii="Arial" w:cs="Arial" w:eastAsia="Arial" w:hAnsi="Arial"/>
+          <w:rtl w:val="0"/>
+        </w:rPr>
+        <w:t xml:space="preserve">Sprint 1 document updated: regression testing</w:t>
+      </w:r>
+    </w:p>
+    <w:p>
+      <w:pPr>
+        <w:spacing w:after="0" w:line="276" w:lineRule="auto"/>
+        <w:ind w:left="0" w:firstLine="0"/>
+        <w:contextualSpacing w:val="0"/>
+        <w:rPr/>
+      </w:pPr>
+      <w:r>
+        <w:rPr>
+          <w:rtl w:val="0"/>
+        </w:rPr>
+      </w:r>
+    </w:p>
+    <w:p>
+      <w:pPr>
+        <w:numPr>
+          <w:ilvl w:val="0"/>
+          <w:numId w:val="1"/>
+        </w:numPr>
+        <w:spacing w:after="0" w:line="276" w:lineRule="auto"/>
+        <w:ind w:left="720" w:hanging="360"/>
+        <w:contextualSpacing w:val="1"/>
+        <w:rPr>
+          <w:rFonts w:ascii="Arial" w:cs="Arial" w:eastAsia="Arial" w:hAnsi="Arial"/>
+          <w:u w:val="none"/>
+        </w:rPr>
+      </w:pPr>
+      <w:r>
+        <w:rPr>
+          <w:rFonts w:ascii="Arial" w:cs="Arial" w:eastAsia="Arial" w:hAnsi="Arial"/>
+          <w:rtl w:val="0"/>
+        </w:rPr>
+        <w:t xml:space="preserve">Luke</w:t>
+      </w:r>
+    </w:p>
+    <w:p>
+      <w:pPr>
+        <w:numPr>
+          <w:ilvl w:val="1"/>
+          <w:numId w:val="1"/>
+        </w:numPr>
+        <w:spacing w:after="0" w:line="276" w:lineRule="auto"/>
+        <w:ind w:left="1440" w:hanging="360"/>
+        <w:contextualSpacing w:val="1"/>
+        <w:rPr>
+          <w:rFonts w:ascii="Arial" w:cs="Arial" w:eastAsia="Arial" w:hAnsi="Arial"/>
+          <w:u w:val="none"/>
+        </w:rPr>
+      </w:pPr>
+      <w:r>
+        <w:rPr>
+          <w:rFonts w:ascii="Arial" w:cs="Arial" w:eastAsia="Arial" w:hAnsi="Arial"/>
+          <w:rtl w:val="0"/>
+        </w:rPr>
+        <w:t xml:space="preserve">Created a main menu mockup</w:t>
+      </w:r>
+    </w:p>
+    <w:p>
+      <w:pPr>
+        <w:numPr>
+          <w:ilvl w:val="1"/>
+          <w:numId w:val="1"/>
+        </w:numPr>
+        <w:spacing w:after="0" w:line="276" w:lineRule="auto"/>
+        <w:ind w:left="1440" w:hanging="360"/>
+        <w:contextualSpacing w:val="1"/>
+        <w:rPr>
+          <w:rFonts w:ascii="Arial" w:cs="Arial" w:eastAsia="Arial" w:hAnsi="Arial"/>
+          <w:u w:val="none"/>
+        </w:rPr>
+      </w:pPr>
+      <w:r>
+        <w:rPr>
+          <w:rFonts w:ascii="Arial" w:cs="Arial" w:eastAsia="Arial" w:hAnsi="Arial"/>
+          <w:rtl w:val="0"/>
+        </w:rPr>
+        <w:t xml:space="preserve">Brainstormed what clicks on each page would do</w:t>
+      </w:r>
+    </w:p>
+    <w:p>
+      <w:pPr>
+        <w:numPr>
+          <w:ilvl w:val="1"/>
+          <w:numId w:val="1"/>
+        </w:numPr>
+        <w:spacing w:after="0" w:line="276" w:lineRule="auto"/>
+        <w:ind w:left="1440" w:hanging="360"/>
+        <w:contextualSpacing w:val="1"/>
+        <w:rPr>
+          <w:rFonts w:ascii="Arial" w:cs="Arial" w:eastAsia="Arial" w:hAnsi="Arial"/>
+          <w:u w:val="none"/>
+        </w:rPr>
+      </w:pPr>
+      <w:r>
+        <w:rPr>
+          <w:rFonts w:ascii="Arial" w:cs="Arial" w:eastAsia="Arial" w:hAnsi="Arial"/>
+          <w:rtl w:val="0"/>
+        </w:rPr>
+        <w:t xml:space="preserve">Brainstormed unit testing scenarios</w:t>
+      </w:r>
+    </w:p>
+    <w:p>
+      <w:pPr>
+        <w:numPr>
+          <w:ilvl w:val="0"/>
+          <w:numId w:val="1"/>
+        </w:numPr>
+        <w:spacing w:after="0" w:line="276" w:lineRule="auto"/>
+        <w:ind w:left="720" w:hanging="360"/>
+        <w:contextualSpacing w:val="1"/>
+        <w:rPr>
+          <w:rFonts w:ascii="Arial" w:cs="Arial" w:eastAsia="Arial" w:hAnsi="Arial"/>
+          <w:u w:val="none"/>
+        </w:rPr>
+      </w:pPr>
+      <w:r>
+        <w:rPr>
+          <w:rFonts w:ascii="Arial" w:cs="Arial" w:eastAsia="Arial" w:hAnsi="Arial"/>
+          <w:rtl w:val="0"/>
+        </w:rPr>
+        <w:t xml:space="preserve">Liang</w:t>
+      </w:r>
+    </w:p>
+    <w:p>
+      <w:pPr>
+        <w:numPr>
+          <w:ilvl w:val="1"/>
+          <w:numId w:val="1"/>
+        </w:numPr>
+        <w:spacing w:after="0" w:line="276" w:lineRule="auto"/>
+        <w:ind w:left="1440" w:hanging="360"/>
+        <w:contextualSpacing w:val="1"/>
+        <w:rPr>
+          <w:rFonts w:ascii="Arial" w:cs="Arial" w:eastAsia="Arial" w:hAnsi="Arial"/>
+          <w:u w:val="none"/>
+        </w:rPr>
+      </w:pPr>
+      <w:r>
+        <w:rPr>
+          <w:rFonts w:ascii="Arial" w:cs="Arial" w:eastAsia="Arial" w:hAnsi="Arial"/>
+          <w:rtl w:val="0"/>
+        </w:rPr>
+        <w:t xml:space="preserve">write the information architecture</w:t>
+      </w:r>
+    </w:p>
+    <w:p>
+      <w:pPr>
+        <w:numPr>
+          <w:ilvl w:val="0"/>
+          <w:numId w:val="1"/>
+        </w:numPr>
+        <w:spacing w:after="0" w:line="276" w:lineRule="auto"/>
+        <w:ind w:left="720" w:hanging="360"/>
+        <w:contextualSpacing w:val="1"/>
+        <w:rPr>
+          <w:rFonts w:ascii="Arial" w:cs="Arial" w:eastAsia="Arial" w:hAnsi="Arial"/>
+          <w:u w:val="none"/>
+        </w:rPr>
+      </w:pPr>
+      <w:r>
+        <w:rPr>
+          <w:rFonts w:ascii="Arial" w:cs="Arial" w:eastAsia="Arial" w:hAnsi="Arial"/>
+          <w:rtl w:val="0"/>
+        </w:rPr>
+        <w:t xml:space="preserve">Zach</w:t>
+      </w:r>
+    </w:p>
+    <w:p>
+      <w:pPr>
+        <w:numPr>
+          <w:ilvl w:val="1"/>
+          <w:numId w:val="1"/>
+        </w:numPr>
+        <w:spacing w:after="0" w:line="276" w:lineRule="auto"/>
+        <w:ind w:left="1440" w:hanging="360"/>
+        <w:contextualSpacing w:val="1"/>
+        <w:rPr>
+          <w:rFonts w:ascii="Arial" w:cs="Arial" w:eastAsia="Arial" w:hAnsi="Arial"/>
+          <w:u w:val="none"/>
+        </w:rPr>
+      </w:pPr>
+      <w:r>
+        <w:rPr>
+          <w:rFonts w:ascii="Arial" w:cs="Arial" w:eastAsia="Arial" w:hAnsi="Arial"/>
+          <w:rtl w:val="0"/>
+        </w:rPr>
+        <w:t xml:space="preserve">created user profile and nav bar mockups</w:t>
+      </w:r>
+    </w:p>
+    <w:p>
+      <w:pPr>
+        <w:numPr>
+          <w:ilvl w:val="1"/>
+          <w:numId w:val="1"/>
+        </w:numPr>
+        <w:spacing w:after="0" w:line="276" w:lineRule="auto"/>
+        <w:ind w:left="1440" w:hanging="360"/>
+        <w:contextualSpacing w:val="1"/>
+        <w:rPr>
+          <w:rFonts w:ascii="Arial" w:cs="Arial" w:eastAsia="Arial" w:hAnsi="Arial"/>
+          <w:u w:val="none"/>
+        </w:rPr>
+      </w:pPr>
+      <w:r>
+        <w:rPr>
+          <w:rFonts w:ascii="Arial" w:cs="Arial" w:eastAsia="Arial" w:hAnsi="Arial"/>
+          <w:rtl w:val="0"/>
+        </w:rPr>
+        <w:t xml:space="preserve">Updated Sprint 1 document: regression testing/validation vs verification</w:t>
+      </w:r>
+    </w:p>
+    <w:p>
+      <w:pPr>
+        <w:numPr>
+          <w:ilvl w:val="1"/>
+          <w:numId w:val="1"/>
+        </w:numPr>
+        <w:spacing w:after="0" w:line="276" w:lineRule="auto"/>
+        <w:ind w:left="1440" w:hanging="360"/>
+        <w:contextualSpacing w:val="1"/>
+        <w:rPr>
+          <w:rFonts w:ascii="Arial" w:cs="Arial" w:eastAsia="Arial" w:hAnsi="Arial"/>
+          <w:u w:val="none"/>
+        </w:rPr>
+      </w:pPr>
+      <w:r>
+        <w:rPr>
+          <w:rFonts w:ascii="Arial" w:cs="Arial" w:eastAsia="Arial" w:hAnsi="Arial"/>
+          <w:rtl w:val="0"/>
+        </w:rPr>
+        <w:t xml:space="preserve">Installed apache on server and made Hello World page</w:t>
+      </w:r>
+    </w:p>
+    <w:p>
+      <w:pPr>
+        <w:numPr>
+          <w:ilvl w:val="1"/>
+          <w:numId w:val="1"/>
+        </w:numPr>
+        <w:spacing w:after="0" w:line="276" w:lineRule="auto"/>
+        <w:ind w:left="1440" w:hanging="360"/>
+        <w:contextualSpacing w:val="1"/>
+        <w:rPr>
+          <w:rFonts w:ascii="Arial" w:cs="Arial" w:eastAsia="Arial" w:hAnsi="Arial"/>
+          <w:u w:val="none"/>
+        </w:rPr>
+      </w:pPr>
+      <w:r>
+        <w:rPr>
+          <w:rFonts w:ascii="Arial" w:cs="Arial" w:eastAsia="Arial" w:hAnsi="Arial"/>
+          <w:rtl w:val="0"/>
+        </w:rPr>
+        <w:t xml:space="preserve">Organized git: created docs folder and moved relative items</w:t>
+      </w:r>
+    </w:p>
+    <w:p>
+      <w:pPr>
+        <w:numPr>
+          <w:ilvl w:val="1"/>
+          <w:numId w:val="1"/>
+        </w:numPr>
+        <w:spacing w:after="0" w:line="276" w:lineRule="auto"/>
+        <w:ind w:left="1440" w:hanging="360"/>
+        <w:contextualSpacing w:val="1"/>
+        <w:rPr>
+          <w:rFonts w:ascii="Arial" w:cs="Arial" w:eastAsia="Arial" w:hAnsi="Arial"/>
+          <w:u w:val="none"/>
+        </w:rPr>
+      </w:pPr>
+      <w:r>
+        <w:rPr>
+          <w:rFonts w:ascii="Arial" w:cs="Arial" w:eastAsia="Arial" w:hAnsi="Arial"/>
+          <w:rtl w:val="0"/>
+        </w:rPr>
+        <w:t xml:space="preserve">Updated wiki and organized git</w:t>
+      </w:r>
+    </w:p>
+    <w:p>
+      <w:pPr>
+        <w:numPr>
+          <w:ilvl w:val="0"/>
+          <w:numId w:val="1"/>
+        </w:numPr>
+        <w:spacing w:after="0" w:line="276" w:lineRule="auto"/>
+        <w:ind w:left="720" w:hanging="360"/>
+        <w:contextualSpacing w:val="1"/>
+        <w:rPr>
+          <w:rFonts w:ascii="Arial" w:cs="Arial" w:eastAsia="Arial" w:hAnsi="Arial"/>
+          <w:u w:val="none"/>
+        </w:rPr>
+      </w:pPr>
+      <w:r>
+        <w:rPr>
+          <w:rFonts w:ascii="Arial" w:cs="Arial" w:eastAsia="Arial" w:hAnsi="Arial"/>
+          <w:rtl w:val="0"/>
+        </w:rPr>
+        <w:t xml:space="preserve">Kyle</w:t>
+      </w:r>
+    </w:p>
+    <w:p>
+      <w:pPr>
+        <w:numPr>
+          <w:ilvl w:val="1"/>
+          <w:numId w:val="1"/>
+        </w:numPr>
+        <w:spacing w:after="0" w:line="276" w:lineRule="auto"/>
+        <w:ind w:left="1440" w:hanging="360"/>
+        <w:contextualSpacing w:val="1"/>
+        <w:rPr>
+          <w:rFonts w:ascii="Arial" w:cs="Arial" w:eastAsia="Arial" w:hAnsi="Arial"/>
+          <w:u w:val="none"/>
+        </w:rPr>
+      </w:pPr>
+      <w:r>
+        <w:rPr>
+          <w:rFonts w:ascii="Arial" w:cs="Arial" w:eastAsia="Arial" w:hAnsi="Arial"/>
+          <w:rtl w:val="0"/>
+        </w:rPr>
+        <w:t xml:space="preserve">Created a Class Diagram</w:t>
+      </w:r>
+    </w:p>
+    <w:p>
+      <w:pPr>
+        <w:numPr>
+          <w:ilvl w:val="1"/>
+          <w:numId w:val="1"/>
+        </w:numPr>
+        <w:spacing w:after="0" w:line="276" w:lineRule="auto"/>
+        <w:ind w:left="1440" w:hanging="360"/>
+        <w:contextualSpacing w:val="1"/>
+        <w:rPr>
+          <w:rFonts w:ascii="Arial" w:cs="Arial" w:eastAsia="Arial" w:hAnsi="Arial"/>
+          <w:u w:val="none"/>
+        </w:rPr>
+      </w:pPr>
+      <w:r>
+        <w:rPr>
+          <w:rFonts w:ascii="Arial" w:cs="Arial" w:eastAsia="Arial" w:hAnsi="Arial"/>
+          <w:rtl w:val="0"/>
+        </w:rPr>
+        <w:t xml:space="preserve">Created the User Acceptance Test scenarios</w:t>
+      </w:r>
+    </w:p>
+    <w:p>
+      <w:pPr>
+        <w:numPr>
+          <w:ilvl w:val="1"/>
+          <w:numId w:val="1"/>
+        </w:numPr>
+        <w:spacing w:after="0" w:line="276" w:lineRule="auto"/>
+        <w:ind w:left="1440" w:hanging="360"/>
+        <w:contextualSpacing w:val="1"/>
+        <w:rPr>
+          <w:rFonts w:ascii="Arial" w:cs="Arial" w:eastAsia="Arial" w:hAnsi="Arial"/>
+          <w:u w:val="none"/>
+        </w:rPr>
+      </w:pPr>
+      <w:r>
+        <w:rPr>
+          <w:rFonts w:ascii="Arial" w:cs="Arial" w:eastAsia="Arial" w:hAnsi="Arial"/>
+          <w:rtl w:val="0"/>
+        </w:rPr>
+        <w:t xml:space="preserve">Created Integration testing outline</w:t>
+      </w:r>
+    </w:p>
+    <w:p>
+      <w:pPr>
+        <w:spacing w:after="0" w:line="276" w:lineRule="auto"/>
+        <w:ind w:left="0" w:firstLine="0"/>
+        <w:contextualSpacing w:val="0"/>
+        <w:rPr/>
+      </w:pPr>
+      <w:r>
+        <w:rPr>
+          <w:rtl w:val="0"/>
+        </w:rPr>
+      </w:r>
+    </w:p>
+    <w:p>
+      <w:r>
+        <w:br w:type="page"/>
+      </w:r>
+    </w:p>
+    <w:p>
+      <w:pPr>
+        <w:spacing w:after="0" w:line="276" w:lineRule="auto"/>
+        <w:ind w:left="2880" w:firstLine="0"/>
+        <w:contextualSpacing w:val="0"/>
+      </w:pPr>
+      <w:r>
+        <w:rPr>
+          <w:rtl w:val="0"/>
+        </w:rPr>
+      </w:r>
+    </w:p>
+    <w:p>
+      <w:pPr>
+        <w:spacing w:after="0" w:line="276" w:lineRule="auto"/>
+        <w:contextualSpacing w:val="0"/>
+      </w:pPr>
+      <w:r>
+        <w:rPr>
+          <w:rFonts w:ascii="Arial" w:cs="Arial" w:eastAsia="Arial" w:hAnsi="Arial"/>
+          <w:rtl w:val="0"/>
+        </w:rPr>
+        <w:t xml:space="preserve">Sprint Doc 1 </w:t>
+      </w:r>
+      <w:hyperlink r:id="rId13">
+        <w:r>
+          <w:rPr>
+            <w:rFonts w:ascii="Arial" w:cs="Arial" w:eastAsia="Arial" w:hAnsi="Arial"/>
+            <w:color w:val="1155cc"/>
+            <w:u w:val="single"/>
+            <w:rtl w:val="0"/>
+          </w:rPr>
+          <w:t xml:space="preserve">https://docs.google.com/document/d/1KK3FSdSTFl66txpVCzHYahYq0coZhd3w3LDdNDPN3lo/edit?usp=sharing</w:t>
+        </w:r>
+      </w:hyperlink>
+      <w:r>
+        <w:rPr>
+          <w:rtl w:val="0"/>
+        </w:rPr>
+      </w:r>
+    </w:p>
+    <w:p>
+      <w:pPr>
+        <w:spacing w:after="0" w:line="276" w:lineRule="auto"/>
+        <w:contextualSpacing w:val="0"/>
+      </w:pPr>
+      <w:r>
+        <w:rPr>
+          <w:rtl w:val="0"/>
+        </w:rPr>
+      </w:r>
+    </w:p>
     <w:sectPr>
-      <w:headerReference r:id="rId13" w:type="default"/>
-      <w:footerReference r:id="rId14" w:type="default"/>
+      <w:headerReference r:id="rId14" w:type="default"/>
+      <w:footerReference r:id="rId15" w:type="default"/>
       <w:pgSz w:h="15840" w:w="12240"/>
       <w:pgMar w:bottom="1440" w:top="1440" w:left="1440" w:right="1440"/>
       <w:pgNumType w:start="1"/>
@@ -3678,13 +4446,87 @@
 <w:hdr xmlns:mc="http://schemas.openxmlformats.org/markup-compatibility/2006" xmlns:o="urn:schemas-microsoft-com:office:office" xmlns:r="http://schemas.openxmlformats.org/officeDocument/2006/relationships" xmlns:m="http://schemas.openxmlformats.org/officeDocument/2006/math" xmlns:v="urn:schemas-microsoft-com:vml" xmlns:wp="http://schemas.openxmlformats.org/drawingml/2006/wordprocessingDrawing" xmlns:w10="urn:schemas-microsoft-com:office:word" xmlns:w="http://schemas.openxmlformats.org/wordprocessingml/2006/main" xmlns:wne="http://schemas.microsoft.com/office/word/2006/wordml" xmlns:sl="http://schemas.openxmlformats.org/schemaLibrary/2006/main" xmlns:a="http://schemas.openxmlformats.org/drawingml/2006/main" xmlns:pic="http://schemas.openxmlformats.org/drawingml/2006/picture" xmlns:c="http://schemas.openxmlformats.org/drawingml/2006/chart" xmlns:lc="http://schemas.openxmlformats.org/drawingml/2006/lockedCanvas" xmlns:dgm="http://schemas.openxmlformats.org/drawingml/2006/diagram" xmlns:wps="http://schemas.microsoft.com/office/word/2010/wordprocessingShape" xmlns:wpg="http://schemas.microsoft.com/office/word/2010/wordprocessingGroup">
   <w:p>
     <w:pPr>
+      <w:spacing w:after="0" w:line="240" w:lineRule="auto"/>
       <w:contextualSpacing w:val="0"/>
     </w:pPr>
     <w:r>
       <w:rPr>
+        <w:rFonts w:ascii="Times New Roman" w:cs="Times New Roman" w:eastAsia="Times New Roman" w:hAnsi="Times New Roman"/>
+        <w:sz w:val="20"/>
+        <w:szCs w:val="20"/>
         <w:rtl w:val="0"/>
       </w:rPr>
-      <w:t xml:space="preserve">GitHub Link: https://github.com/ztbc68/OCDX-Engine-Group5</w:t>
+      <w:t xml:space="preserve">PAGES</w:t>
+    </w:r>
+  </w:p>
+  <w:p>
+    <w:pPr>
+      <w:spacing w:after="0" w:line="240" w:lineRule="auto"/>
+      <w:contextualSpacing w:val="0"/>
+    </w:pPr>
+    <w:r>
+      <w:rPr>
+        <w:rFonts w:ascii="Times New Roman" w:cs="Times New Roman" w:eastAsia="Times New Roman" w:hAnsi="Times New Roman"/>
+        <w:sz w:val="20"/>
+        <w:szCs w:val="20"/>
+        <w:rtl w:val="0"/>
+      </w:rPr>
+      <w:t xml:space="preserve">Wiki: </w:t>
+    </w:r>
+    <w:hyperlink r:id="rId1">
+      <w:r>
+        <w:rPr>
+          <w:rFonts w:ascii="Times New Roman" w:cs="Times New Roman" w:eastAsia="Times New Roman" w:hAnsi="Times New Roman"/>
+          <w:color w:val="1155cc"/>
+          <w:sz w:val="16"/>
+          <w:szCs w:val="16"/>
+          <w:u w:val="single"/>
+          <w:rtl w:val="0"/>
+        </w:rPr>
+        <w:t xml:space="preserve">https://docs.google.com/document/d/1eyouf5pZJNSQW618xA-JStpfI8gW9idJlE5P3wCr0ko/edit?usp=sharing</w:t>
+      </w:r>
+    </w:hyperlink>
+    <w:r>
+      <w:rPr>
+        <w:rtl w:val="0"/>
+      </w:rPr>
+    </w:r>
+  </w:p>
+  <w:p>
+    <w:pPr>
+      <w:spacing w:after="0" w:line="240" w:lineRule="auto"/>
+      <w:contextualSpacing w:val="0"/>
+    </w:pPr>
+    <w:r>
+      <w:rPr>
+        <w:rFonts w:ascii="Times New Roman" w:cs="Times New Roman" w:eastAsia="Times New Roman" w:hAnsi="Times New Roman"/>
+        <w:sz w:val="20"/>
+        <w:szCs w:val="20"/>
+        <w:rtl w:val="0"/>
+      </w:rPr>
+      <w:t xml:space="preserve">Group GitHub Repo: </w:t>
+    </w:r>
+    <w:hyperlink r:id="rId2">
+      <w:r>
+        <w:rPr>
+          <w:rFonts w:ascii="Times New Roman" w:cs="Times New Roman" w:eastAsia="Times New Roman" w:hAnsi="Times New Roman"/>
+          <w:color w:val="1155cc"/>
+          <w:sz w:val="20"/>
+          <w:szCs w:val="20"/>
+          <w:u w:val="single"/>
+          <w:rtl w:val="0"/>
+        </w:rPr>
+        <w:t xml:space="preserve">https://github.com/ztbc68/OCDX-Engine-Group5</w:t>
+      </w:r>
+    </w:hyperlink>
+    <w:r>
+      <w:rPr>
+        <w:rFonts w:ascii="Times New Roman" w:cs="Times New Roman" w:eastAsia="Times New Roman" w:hAnsi="Times New Roman"/>
+        <w:sz w:val="20"/>
+        <w:szCs w:val="20"/>
+        <w:rtl w:val="0"/>
+      </w:rPr>
+      <w:t xml:space="preserve"> </w:t>
     </w:r>
   </w:p>
 </w:hdr>
@@ -3695,6 +4537,226 @@
   <w:abstractNum w:abstractNumId="1">
     <w:lvl w:ilvl="0">
       <w:start w:val="1"/>
+      <w:numFmt w:val="bullet"/>
+      <w:lvlText w:val="●"/>
+      <w:lvlJc w:val="left"/>
+      <w:pPr>
+        <w:ind w:left="720" w:firstLine="360"/>
+      </w:pPr>
+      <w:rPr>
+        <w:u w:val="none"/>
+      </w:rPr>
+    </w:lvl>
+    <w:lvl w:ilvl="1">
+      <w:start w:val="1"/>
+      <w:numFmt w:val="bullet"/>
+      <w:lvlText w:val="○"/>
+      <w:lvlJc w:val="left"/>
+      <w:pPr>
+        <w:ind w:left="1440" w:firstLine="1080"/>
+      </w:pPr>
+      <w:rPr>
+        <w:u w:val="none"/>
+      </w:rPr>
+    </w:lvl>
+    <w:lvl w:ilvl="2">
+      <w:start w:val="1"/>
+      <w:numFmt w:val="bullet"/>
+      <w:lvlText w:val="■"/>
+      <w:lvlJc w:val="left"/>
+      <w:pPr>
+        <w:ind w:left="2160" w:firstLine="1800"/>
+      </w:pPr>
+      <w:rPr>
+        <w:u w:val="none"/>
+      </w:rPr>
+    </w:lvl>
+    <w:lvl w:ilvl="3">
+      <w:start w:val="1"/>
+      <w:numFmt w:val="bullet"/>
+      <w:lvlText w:val="●"/>
+      <w:lvlJc w:val="left"/>
+      <w:pPr>
+        <w:ind w:left="2880" w:firstLine="2520"/>
+      </w:pPr>
+      <w:rPr>
+        <w:u w:val="none"/>
+      </w:rPr>
+    </w:lvl>
+    <w:lvl w:ilvl="4">
+      <w:start w:val="1"/>
+      <w:numFmt w:val="bullet"/>
+      <w:lvlText w:val="○"/>
+      <w:lvlJc w:val="left"/>
+      <w:pPr>
+        <w:ind w:left="3600" w:firstLine="3240"/>
+      </w:pPr>
+      <w:rPr>
+        <w:u w:val="none"/>
+      </w:rPr>
+    </w:lvl>
+    <w:lvl w:ilvl="5">
+      <w:start w:val="1"/>
+      <w:numFmt w:val="bullet"/>
+      <w:lvlText w:val="■"/>
+      <w:lvlJc w:val="left"/>
+      <w:pPr>
+        <w:ind w:left="4320" w:firstLine="3960"/>
+      </w:pPr>
+      <w:rPr>
+        <w:u w:val="none"/>
+      </w:rPr>
+    </w:lvl>
+    <w:lvl w:ilvl="6">
+      <w:start w:val="1"/>
+      <w:numFmt w:val="bullet"/>
+      <w:lvlText w:val="●"/>
+      <w:lvlJc w:val="left"/>
+      <w:pPr>
+        <w:ind w:left="5040" w:firstLine="4680"/>
+      </w:pPr>
+      <w:rPr>
+        <w:u w:val="none"/>
+      </w:rPr>
+    </w:lvl>
+    <w:lvl w:ilvl="7">
+      <w:start w:val="1"/>
+      <w:numFmt w:val="bullet"/>
+      <w:lvlText w:val="○"/>
+      <w:lvlJc w:val="left"/>
+      <w:pPr>
+        <w:ind w:left="5760" w:firstLine="5400"/>
+      </w:pPr>
+      <w:rPr>
+        <w:u w:val="none"/>
+      </w:rPr>
+    </w:lvl>
+    <w:lvl w:ilvl="8">
+      <w:start w:val="1"/>
+      <w:numFmt w:val="bullet"/>
+      <w:lvlText w:val="■"/>
+      <w:lvlJc w:val="left"/>
+      <w:pPr>
+        <w:ind w:left="6480" w:firstLine="6120"/>
+      </w:pPr>
+      <w:rPr>
+        <w:u w:val="none"/>
+      </w:rPr>
+    </w:lvl>
+  </w:abstractNum>
+  <w:abstractNum w:abstractNumId="2">
+    <w:lvl w:ilvl="0">
+      <w:start w:val="1"/>
+      <w:numFmt w:val="bullet"/>
+      <w:lvlText w:val="●"/>
+      <w:lvlJc w:val="left"/>
+      <w:pPr>
+        <w:ind w:left="720" w:firstLine="360"/>
+      </w:pPr>
+      <w:rPr>
+        <w:u w:val="none"/>
+      </w:rPr>
+    </w:lvl>
+    <w:lvl w:ilvl="1">
+      <w:start w:val="1"/>
+      <w:numFmt w:val="bullet"/>
+      <w:lvlText w:val="○"/>
+      <w:lvlJc w:val="left"/>
+      <w:pPr>
+        <w:ind w:left="1440" w:firstLine="1080"/>
+      </w:pPr>
+      <w:rPr>
+        <w:u w:val="none"/>
+      </w:rPr>
+    </w:lvl>
+    <w:lvl w:ilvl="2">
+      <w:start w:val="1"/>
+      <w:numFmt w:val="bullet"/>
+      <w:lvlText w:val="■"/>
+      <w:lvlJc w:val="left"/>
+      <w:pPr>
+        <w:ind w:left="2160" w:firstLine="1800"/>
+      </w:pPr>
+      <w:rPr>
+        <w:u w:val="none"/>
+      </w:rPr>
+    </w:lvl>
+    <w:lvl w:ilvl="3">
+      <w:start w:val="1"/>
+      <w:numFmt w:val="bullet"/>
+      <w:lvlText w:val="●"/>
+      <w:lvlJc w:val="left"/>
+      <w:pPr>
+        <w:ind w:left="2880" w:firstLine="2520"/>
+      </w:pPr>
+      <w:rPr>
+        <w:u w:val="none"/>
+      </w:rPr>
+    </w:lvl>
+    <w:lvl w:ilvl="4">
+      <w:start w:val="1"/>
+      <w:numFmt w:val="bullet"/>
+      <w:lvlText w:val="○"/>
+      <w:lvlJc w:val="left"/>
+      <w:pPr>
+        <w:ind w:left="3600" w:firstLine="3240"/>
+      </w:pPr>
+      <w:rPr>
+        <w:u w:val="none"/>
+      </w:rPr>
+    </w:lvl>
+    <w:lvl w:ilvl="5">
+      <w:start w:val="1"/>
+      <w:numFmt w:val="bullet"/>
+      <w:lvlText w:val="■"/>
+      <w:lvlJc w:val="left"/>
+      <w:pPr>
+        <w:ind w:left="4320" w:firstLine="3960"/>
+      </w:pPr>
+      <w:rPr>
+        <w:u w:val="none"/>
+      </w:rPr>
+    </w:lvl>
+    <w:lvl w:ilvl="6">
+      <w:start w:val="1"/>
+      <w:numFmt w:val="bullet"/>
+      <w:lvlText w:val="●"/>
+      <w:lvlJc w:val="left"/>
+      <w:pPr>
+        <w:ind w:left="5040" w:firstLine="4680"/>
+      </w:pPr>
+      <w:rPr>
+        <w:u w:val="none"/>
+      </w:rPr>
+    </w:lvl>
+    <w:lvl w:ilvl="7">
+      <w:start w:val="1"/>
+      <w:numFmt w:val="bullet"/>
+      <w:lvlText w:val="○"/>
+      <w:lvlJc w:val="left"/>
+      <w:pPr>
+        <w:ind w:left="5760" w:firstLine="5400"/>
+      </w:pPr>
+      <w:rPr>
+        <w:u w:val="none"/>
+      </w:rPr>
+    </w:lvl>
+    <w:lvl w:ilvl="8">
+      <w:start w:val="1"/>
+      <w:numFmt w:val="bullet"/>
+      <w:lvlText w:val="■"/>
+      <w:lvlJc w:val="left"/>
+      <w:pPr>
+        <w:ind w:left="6480" w:firstLine="6120"/>
+      </w:pPr>
+      <w:rPr>
+        <w:u w:val="none"/>
+      </w:rPr>
+    </w:lvl>
+  </w:abstractNum>
+  <w:abstractNum w:abstractNumId="3">
+    <w:lvl w:ilvl="0">
+      <w:start w:val="1"/>
       <w:numFmt w:val="decimal"/>
       <w:lvlText w:val="%1."/>
       <w:lvlJc w:val="left"/>
@@ -3786,6 +4848,12 @@
   </w:abstractNum>
   <w:num w:numId="1">
     <w:abstractNumId w:val="1"/>
+  </w:num>
+  <w:num w:numId="2">
+    <w:abstractNumId w:val="2"/>
+  </w:num>
+  <w:num w:numId="3">
+    <w:abstractNumId w:val="3"/>
   </w:num>
 </w:numbering>
 </file>

</xml_diff>